<commit_message>
Update Base de Datos/2018_proyectoGrupal_AnunciosProfesionales.docx
Documentacion
</commit_message>
<xml_diff>
--- a/Base de Datos/2018_proyectoGrupal_AnunciosProfesionales.docx
+++ b/Base de Datos/2018_proyectoGrupal_AnunciosProfesionales.docx
@@ -1,6 +1,6 @@
 
 <file path=word/document.xml><?xml version="1.0" encoding="utf-8"?>
-<w:document xmlns:wpc="http://schemas.microsoft.com/office/word/2010/wordprocessingCanvas" xmlns:cx="http://schemas.microsoft.com/office/drawing/2014/chartex" xmlns:mc="http://schemas.openxmlformats.org/markup-compatibility/2006" xmlns:o="urn:schemas-microsoft-com:office:office" xmlns:r="http://schemas.openxmlformats.org/officeDocument/2006/relationships" xmlns:m="http://schemas.openxmlformats.org/officeDocument/2006/math" xmlns:v="urn:schemas-microsoft-com:vml" xmlns:wp14="http://schemas.microsoft.com/office/word/2010/wordprocessingDrawing" xmlns:wp="http://schemas.openxmlformats.org/drawingml/2006/wordprocessingDrawing" xmlns:w10="urn:schemas-microsoft-com:office:word" xmlns:w="http://schemas.openxmlformats.org/wordprocessingml/2006/main" xmlns:w14="http://schemas.microsoft.com/office/word/2010/wordml" xmlns:w15="http://schemas.microsoft.com/office/word/2012/wordml" xmlns:w16se="http://schemas.microsoft.com/office/word/2015/wordml/symex" xmlns:wpg="http://schemas.microsoft.com/office/word/2010/wordprocessingGroup" xmlns:wpi="http://schemas.microsoft.com/office/word/2010/wordprocessingInk" xmlns:wne="http://schemas.microsoft.com/office/word/2006/wordml" xmlns:wps="http://schemas.microsoft.com/office/word/2010/wordprocessingShape" mc:Ignorable="w14 w15 w16se wp14">
+<w:document xmlns:wpc="http://schemas.microsoft.com/office/word/2010/wordprocessingCanvas" xmlns:cx="http://schemas.microsoft.com/office/drawing/2014/chartex" xmlns:cx1="http://schemas.microsoft.com/office/drawing/2015/9/8/chartex" xmlns:mc="http://schemas.openxmlformats.org/markup-compatibility/2006" xmlns:o="urn:schemas-microsoft-com:office:office" xmlns:r="http://schemas.openxmlformats.org/officeDocument/2006/relationships" xmlns:m="http://schemas.openxmlformats.org/officeDocument/2006/math" xmlns:v="urn:schemas-microsoft-com:vml" xmlns:wp14="http://schemas.microsoft.com/office/word/2010/wordprocessingDrawing" xmlns:wp="http://schemas.openxmlformats.org/drawingml/2006/wordprocessingDrawing" xmlns:w10="urn:schemas-microsoft-com:office:word" xmlns:w="http://schemas.openxmlformats.org/wordprocessingml/2006/main" xmlns:w14="http://schemas.microsoft.com/office/word/2010/wordml" xmlns:w15="http://schemas.microsoft.com/office/word/2012/wordml" xmlns:w16se="http://schemas.microsoft.com/office/word/2015/wordml/symex" xmlns:wpg="http://schemas.microsoft.com/office/word/2010/wordprocessingGroup" xmlns:wpi="http://schemas.microsoft.com/office/word/2010/wordprocessingInk" xmlns:wne="http://schemas.microsoft.com/office/word/2006/wordml" xmlns:wps="http://schemas.microsoft.com/office/word/2010/wordprocessingShape" mc:Ignorable="w14 w15 w16se wp14">
   <w:body>
     <w:p/>
     <w:tbl>
@@ -3651,6 +3651,16 @@
         </w:rPr>
         <w:t xml:space="preserve">Observación: Los anuncios con el símbolo (*) podrán ser consultados en un intervalo de fechas, además, el informe de anuncios por región, por categoría y publicados calculará los ingresos producidos. </w:t>
       </w:r>
+      <w:r>
+        <w:rPr>
+          <w:b/>
+          <w:i/>
+          <w:sz w:val="20"/>
+        </w:rPr>
+        <w:t>Todos estos informes serán mostrados con gráficos.</w:t>
+      </w:r>
+      <w:bookmarkStart w:id="0" w:name="_GoBack"/>
+      <w:bookmarkEnd w:id="0"/>
     </w:p>
     <w:tbl>
       <w:tblPr>
@@ -4047,8 +4057,6 @@
             <w:tcW w:w="2222" w:type="dxa"/>
           </w:tcPr>
           <w:p>
-            <w:bookmarkStart w:id="0" w:name="_GoBack"/>
-            <w:bookmarkEnd w:id="0"/>
             <w:r>
               <w:rPr>
                 <w:sz w:val="23"/>
@@ -4146,7 +4154,7 @@
 </file>
 
 <file path=word/endnotes.xml><?xml version="1.0" encoding="utf-8"?>
-<w:endnotes xmlns:wpc="http://schemas.microsoft.com/office/word/2010/wordprocessingCanvas" xmlns:cx="http://schemas.microsoft.com/office/drawing/2014/chartex" xmlns:mc="http://schemas.openxmlformats.org/markup-compatibility/2006" xmlns:o="urn:schemas-microsoft-com:office:office" xmlns:r="http://schemas.openxmlformats.org/officeDocument/2006/relationships" xmlns:m="http://schemas.openxmlformats.org/officeDocument/2006/math" xmlns:v="urn:schemas-microsoft-com:vml" xmlns:wp14="http://schemas.microsoft.com/office/word/2010/wordprocessingDrawing" xmlns:wp="http://schemas.openxmlformats.org/drawingml/2006/wordprocessingDrawing" xmlns:w10="urn:schemas-microsoft-com:office:word" xmlns:w="http://schemas.openxmlformats.org/wordprocessingml/2006/main" xmlns:w14="http://schemas.microsoft.com/office/word/2010/wordml" xmlns:w15="http://schemas.microsoft.com/office/word/2012/wordml" xmlns:w16se="http://schemas.microsoft.com/office/word/2015/wordml/symex" xmlns:wpg="http://schemas.microsoft.com/office/word/2010/wordprocessingGroup" xmlns:wpi="http://schemas.microsoft.com/office/word/2010/wordprocessingInk" xmlns:wne="http://schemas.microsoft.com/office/word/2006/wordml" xmlns:wps="http://schemas.microsoft.com/office/word/2010/wordprocessingShape" mc:Ignorable="w14 w15 w16se wp14">
+<w:endnotes xmlns:wpc="http://schemas.microsoft.com/office/word/2010/wordprocessingCanvas" xmlns:cx="http://schemas.microsoft.com/office/drawing/2014/chartex" xmlns:cx1="http://schemas.microsoft.com/office/drawing/2015/9/8/chartex" xmlns:mc="http://schemas.openxmlformats.org/markup-compatibility/2006" xmlns:o="urn:schemas-microsoft-com:office:office" xmlns:r="http://schemas.openxmlformats.org/officeDocument/2006/relationships" xmlns:m="http://schemas.openxmlformats.org/officeDocument/2006/math" xmlns:v="urn:schemas-microsoft-com:vml" xmlns:wp14="http://schemas.microsoft.com/office/word/2010/wordprocessingDrawing" xmlns:wp="http://schemas.openxmlformats.org/drawingml/2006/wordprocessingDrawing" xmlns:w10="urn:schemas-microsoft-com:office:word" xmlns:w="http://schemas.openxmlformats.org/wordprocessingml/2006/main" xmlns:w14="http://schemas.microsoft.com/office/word/2010/wordml" xmlns:w15="http://schemas.microsoft.com/office/word/2012/wordml" xmlns:w16se="http://schemas.microsoft.com/office/word/2015/wordml/symex" xmlns:wpg="http://schemas.microsoft.com/office/word/2010/wordprocessingGroup" xmlns:wpi="http://schemas.microsoft.com/office/word/2010/wordprocessingInk" xmlns:wne="http://schemas.microsoft.com/office/word/2006/wordml" xmlns:wps="http://schemas.microsoft.com/office/word/2010/wordprocessingShape" mc:Ignorable="w14 w15 w16se wp14">
   <w:endnote w:type="separator" w:id="-1">
     <w:p>
       <w:pPr>
@@ -4171,7 +4179,7 @@
 </file>
 
 <file path=word/footer1.xml><?xml version="1.0" encoding="utf-8"?>
-<w:ftr xmlns:wpc="http://schemas.microsoft.com/office/word/2010/wordprocessingCanvas" xmlns:cx="http://schemas.microsoft.com/office/drawing/2014/chartex" xmlns:mc="http://schemas.openxmlformats.org/markup-compatibility/2006" xmlns:o="urn:schemas-microsoft-com:office:office" xmlns:r="http://schemas.openxmlformats.org/officeDocument/2006/relationships" xmlns:m="http://schemas.openxmlformats.org/officeDocument/2006/math" xmlns:v="urn:schemas-microsoft-com:vml" xmlns:wp14="http://schemas.microsoft.com/office/word/2010/wordprocessingDrawing" xmlns:wp="http://schemas.openxmlformats.org/drawingml/2006/wordprocessingDrawing" xmlns:w10="urn:schemas-microsoft-com:office:word" xmlns:w="http://schemas.openxmlformats.org/wordprocessingml/2006/main" xmlns:w14="http://schemas.microsoft.com/office/word/2010/wordml" xmlns:w15="http://schemas.microsoft.com/office/word/2012/wordml" xmlns:w16se="http://schemas.microsoft.com/office/word/2015/wordml/symex" xmlns:wpg="http://schemas.microsoft.com/office/word/2010/wordprocessingGroup" xmlns:wpi="http://schemas.microsoft.com/office/word/2010/wordprocessingInk" xmlns:wne="http://schemas.microsoft.com/office/word/2006/wordml" xmlns:wps="http://schemas.microsoft.com/office/word/2010/wordprocessingShape" mc:Ignorable="w14 w15 w16se wp14">
+<w:ftr xmlns:wpc="http://schemas.microsoft.com/office/word/2010/wordprocessingCanvas" xmlns:cx="http://schemas.microsoft.com/office/drawing/2014/chartex" xmlns:cx1="http://schemas.microsoft.com/office/drawing/2015/9/8/chartex" xmlns:mc="http://schemas.openxmlformats.org/markup-compatibility/2006" xmlns:o="urn:schemas-microsoft-com:office:office" xmlns:r="http://schemas.openxmlformats.org/officeDocument/2006/relationships" xmlns:m="http://schemas.openxmlformats.org/officeDocument/2006/math" xmlns:v="urn:schemas-microsoft-com:vml" xmlns:wp14="http://schemas.microsoft.com/office/word/2010/wordprocessingDrawing" xmlns:wp="http://schemas.openxmlformats.org/drawingml/2006/wordprocessingDrawing" xmlns:w10="urn:schemas-microsoft-com:office:word" xmlns:w="http://schemas.openxmlformats.org/wordprocessingml/2006/main" xmlns:w14="http://schemas.microsoft.com/office/word/2010/wordml" xmlns:w15="http://schemas.microsoft.com/office/word/2012/wordml" xmlns:w16se="http://schemas.microsoft.com/office/word/2015/wordml/symex" xmlns:wpg="http://schemas.microsoft.com/office/word/2010/wordprocessingGroup" xmlns:wpi="http://schemas.microsoft.com/office/word/2010/wordprocessingInk" xmlns:wne="http://schemas.microsoft.com/office/word/2006/wordml" xmlns:wps="http://schemas.microsoft.com/office/word/2010/wordprocessingShape" mc:Ignorable="w14 w15 w16se wp14">
   <w:p>
     <w:pPr>
       <w:pStyle w:val="Piedepgina"/>
@@ -4181,7 +4189,7 @@
 </file>
 
 <file path=word/footer2.xml><?xml version="1.0" encoding="utf-8"?>
-<w:ftr xmlns:wpc="http://schemas.microsoft.com/office/word/2010/wordprocessingCanvas" xmlns:cx="http://schemas.microsoft.com/office/drawing/2014/chartex" xmlns:mc="http://schemas.openxmlformats.org/markup-compatibility/2006" xmlns:o="urn:schemas-microsoft-com:office:office" xmlns:r="http://schemas.openxmlformats.org/officeDocument/2006/relationships" xmlns:m="http://schemas.openxmlformats.org/officeDocument/2006/math" xmlns:v="urn:schemas-microsoft-com:vml" xmlns:wp14="http://schemas.microsoft.com/office/word/2010/wordprocessingDrawing" xmlns:wp="http://schemas.openxmlformats.org/drawingml/2006/wordprocessingDrawing" xmlns:w10="urn:schemas-microsoft-com:office:word" xmlns:w="http://schemas.openxmlformats.org/wordprocessingml/2006/main" xmlns:w14="http://schemas.microsoft.com/office/word/2010/wordml" xmlns:w15="http://schemas.microsoft.com/office/word/2012/wordml" xmlns:w16se="http://schemas.microsoft.com/office/word/2015/wordml/symex" xmlns:wpg="http://schemas.microsoft.com/office/word/2010/wordprocessingGroup" xmlns:wpi="http://schemas.microsoft.com/office/word/2010/wordprocessingInk" xmlns:wne="http://schemas.microsoft.com/office/word/2006/wordml" xmlns:wps="http://schemas.microsoft.com/office/word/2010/wordprocessingShape" mc:Ignorable="w14 w15 w16se wp14">
+<w:ftr xmlns:wpc="http://schemas.microsoft.com/office/word/2010/wordprocessingCanvas" xmlns:cx="http://schemas.microsoft.com/office/drawing/2014/chartex" xmlns:cx1="http://schemas.microsoft.com/office/drawing/2015/9/8/chartex" xmlns:mc="http://schemas.openxmlformats.org/markup-compatibility/2006" xmlns:o="urn:schemas-microsoft-com:office:office" xmlns:r="http://schemas.openxmlformats.org/officeDocument/2006/relationships" xmlns:m="http://schemas.openxmlformats.org/officeDocument/2006/math" xmlns:v="urn:schemas-microsoft-com:vml" xmlns:wp14="http://schemas.microsoft.com/office/word/2010/wordprocessingDrawing" xmlns:wp="http://schemas.openxmlformats.org/drawingml/2006/wordprocessingDrawing" xmlns:w10="urn:schemas-microsoft-com:office:word" xmlns:w="http://schemas.openxmlformats.org/wordprocessingml/2006/main" xmlns:w14="http://schemas.microsoft.com/office/word/2010/wordml" xmlns:w15="http://schemas.microsoft.com/office/word/2012/wordml" xmlns:w16se="http://schemas.microsoft.com/office/word/2015/wordml/symex" xmlns:wpg="http://schemas.microsoft.com/office/word/2010/wordprocessingGroup" xmlns:wpi="http://schemas.microsoft.com/office/word/2010/wordprocessingInk" xmlns:wne="http://schemas.microsoft.com/office/word/2006/wordml" xmlns:wps="http://schemas.microsoft.com/office/word/2010/wordprocessingShape" mc:Ignorable="w14 w15 w16se wp14">
   <w:p>
     <w:pPr>
       <w:pStyle w:val="Piedepgina"/>
@@ -4191,7 +4199,7 @@
 </file>
 
 <file path=word/footer3.xml><?xml version="1.0" encoding="utf-8"?>
-<w:ftr xmlns:wpc="http://schemas.microsoft.com/office/word/2010/wordprocessingCanvas" xmlns:cx="http://schemas.microsoft.com/office/drawing/2014/chartex" xmlns:mc="http://schemas.openxmlformats.org/markup-compatibility/2006" xmlns:o="urn:schemas-microsoft-com:office:office" xmlns:r="http://schemas.openxmlformats.org/officeDocument/2006/relationships" xmlns:m="http://schemas.openxmlformats.org/officeDocument/2006/math" xmlns:v="urn:schemas-microsoft-com:vml" xmlns:wp14="http://schemas.microsoft.com/office/word/2010/wordprocessingDrawing" xmlns:wp="http://schemas.openxmlformats.org/drawingml/2006/wordprocessingDrawing" xmlns:w10="urn:schemas-microsoft-com:office:word" xmlns:w="http://schemas.openxmlformats.org/wordprocessingml/2006/main" xmlns:w14="http://schemas.microsoft.com/office/word/2010/wordml" xmlns:w15="http://schemas.microsoft.com/office/word/2012/wordml" xmlns:w16se="http://schemas.microsoft.com/office/word/2015/wordml/symex" xmlns:wpg="http://schemas.microsoft.com/office/word/2010/wordprocessingGroup" xmlns:wpi="http://schemas.microsoft.com/office/word/2010/wordprocessingInk" xmlns:wne="http://schemas.microsoft.com/office/word/2006/wordml" xmlns:wps="http://schemas.microsoft.com/office/word/2010/wordprocessingShape" mc:Ignorable="w14 w15 w16se wp14">
+<w:ftr xmlns:wpc="http://schemas.microsoft.com/office/word/2010/wordprocessingCanvas" xmlns:cx="http://schemas.microsoft.com/office/drawing/2014/chartex" xmlns:cx1="http://schemas.microsoft.com/office/drawing/2015/9/8/chartex" xmlns:mc="http://schemas.openxmlformats.org/markup-compatibility/2006" xmlns:o="urn:schemas-microsoft-com:office:office" xmlns:r="http://schemas.openxmlformats.org/officeDocument/2006/relationships" xmlns:m="http://schemas.openxmlformats.org/officeDocument/2006/math" xmlns:v="urn:schemas-microsoft-com:vml" xmlns:wp14="http://schemas.microsoft.com/office/word/2010/wordprocessingDrawing" xmlns:wp="http://schemas.openxmlformats.org/drawingml/2006/wordprocessingDrawing" xmlns:w10="urn:schemas-microsoft-com:office:word" xmlns:w="http://schemas.openxmlformats.org/wordprocessingml/2006/main" xmlns:w14="http://schemas.microsoft.com/office/word/2010/wordml" xmlns:w15="http://schemas.microsoft.com/office/word/2012/wordml" xmlns:w16se="http://schemas.microsoft.com/office/word/2015/wordml/symex" xmlns:wpg="http://schemas.microsoft.com/office/word/2010/wordprocessingGroup" xmlns:wpi="http://schemas.microsoft.com/office/word/2010/wordprocessingInk" xmlns:wne="http://schemas.microsoft.com/office/word/2006/wordml" xmlns:wps="http://schemas.microsoft.com/office/word/2010/wordprocessingShape" mc:Ignorable="w14 w15 w16se wp14">
   <w:p>
     <w:pPr>
       <w:pStyle w:val="Piedepgina"/>
@@ -4201,7 +4209,7 @@
 </file>
 
 <file path=word/footnotes.xml><?xml version="1.0" encoding="utf-8"?>
-<w:footnotes xmlns:wpc="http://schemas.microsoft.com/office/word/2010/wordprocessingCanvas" xmlns:cx="http://schemas.microsoft.com/office/drawing/2014/chartex" xmlns:mc="http://schemas.openxmlformats.org/markup-compatibility/2006" xmlns:o="urn:schemas-microsoft-com:office:office" xmlns:r="http://schemas.openxmlformats.org/officeDocument/2006/relationships" xmlns:m="http://schemas.openxmlformats.org/officeDocument/2006/math" xmlns:v="urn:schemas-microsoft-com:vml" xmlns:wp14="http://schemas.microsoft.com/office/word/2010/wordprocessingDrawing" xmlns:wp="http://schemas.openxmlformats.org/drawingml/2006/wordprocessingDrawing" xmlns:w10="urn:schemas-microsoft-com:office:word" xmlns:w="http://schemas.openxmlformats.org/wordprocessingml/2006/main" xmlns:w14="http://schemas.microsoft.com/office/word/2010/wordml" xmlns:w15="http://schemas.microsoft.com/office/word/2012/wordml" xmlns:w16se="http://schemas.microsoft.com/office/word/2015/wordml/symex" xmlns:wpg="http://schemas.microsoft.com/office/word/2010/wordprocessingGroup" xmlns:wpi="http://schemas.microsoft.com/office/word/2010/wordprocessingInk" xmlns:wne="http://schemas.microsoft.com/office/word/2006/wordml" xmlns:wps="http://schemas.microsoft.com/office/word/2010/wordprocessingShape" mc:Ignorable="w14 w15 w16se wp14">
+<w:footnotes xmlns:wpc="http://schemas.microsoft.com/office/word/2010/wordprocessingCanvas" xmlns:cx="http://schemas.microsoft.com/office/drawing/2014/chartex" xmlns:cx1="http://schemas.microsoft.com/office/drawing/2015/9/8/chartex" xmlns:mc="http://schemas.openxmlformats.org/markup-compatibility/2006" xmlns:o="urn:schemas-microsoft-com:office:office" xmlns:r="http://schemas.openxmlformats.org/officeDocument/2006/relationships" xmlns:m="http://schemas.openxmlformats.org/officeDocument/2006/math" xmlns:v="urn:schemas-microsoft-com:vml" xmlns:wp14="http://schemas.microsoft.com/office/word/2010/wordprocessingDrawing" xmlns:wp="http://schemas.openxmlformats.org/drawingml/2006/wordprocessingDrawing" xmlns:w10="urn:schemas-microsoft-com:office:word" xmlns:w="http://schemas.openxmlformats.org/wordprocessingml/2006/main" xmlns:w14="http://schemas.microsoft.com/office/word/2010/wordml" xmlns:w15="http://schemas.microsoft.com/office/word/2012/wordml" xmlns:w16se="http://schemas.microsoft.com/office/word/2015/wordml/symex" xmlns:wpg="http://schemas.microsoft.com/office/word/2010/wordprocessingGroup" xmlns:wpi="http://schemas.microsoft.com/office/word/2010/wordprocessingInk" xmlns:wne="http://schemas.microsoft.com/office/word/2006/wordml" xmlns:wps="http://schemas.microsoft.com/office/word/2010/wordprocessingShape" mc:Ignorable="w14 w15 w16se wp14">
   <w:footnote w:type="separator" w:id="-1">
     <w:p>
       <w:pPr>
@@ -4226,7 +4234,7 @@
 </file>
 
 <file path=word/header1.xml><?xml version="1.0" encoding="utf-8"?>
-<w:hdr xmlns:wpc="http://schemas.microsoft.com/office/word/2010/wordprocessingCanvas" xmlns:cx="http://schemas.microsoft.com/office/drawing/2014/chartex" xmlns:mc="http://schemas.openxmlformats.org/markup-compatibility/2006" xmlns:o="urn:schemas-microsoft-com:office:office" xmlns:r="http://schemas.openxmlformats.org/officeDocument/2006/relationships" xmlns:m="http://schemas.openxmlformats.org/officeDocument/2006/math" xmlns:v="urn:schemas-microsoft-com:vml" xmlns:wp14="http://schemas.microsoft.com/office/word/2010/wordprocessingDrawing" xmlns:wp="http://schemas.openxmlformats.org/drawingml/2006/wordprocessingDrawing" xmlns:w10="urn:schemas-microsoft-com:office:word" xmlns:w="http://schemas.openxmlformats.org/wordprocessingml/2006/main" xmlns:w14="http://schemas.microsoft.com/office/word/2010/wordml" xmlns:w15="http://schemas.microsoft.com/office/word/2012/wordml" xmlns:w16se="http://schemas.microsoft.com/office/word/2015/wordml/symex" xmlns:wpg="http://schemas.microsoft.com/office/word/2010/wordprocessingGroup" xmlns:wpi="http://schemas.microsoft.com/office/word/2010/wordprocessingInk" xmlns:wne="http://schemas.microsoft.com/office/word/2006/wordml" xmlns:wps="http://schemas.microsoft.com/office/word/2010/wordprocessingShape" mc:Ignorable="w14 w15 w16se wp14">
+<w:hdr xmlns:wpc="http://schemas.microsoft.com/office/word/2010/wordprocessingCanvas" xmlns:cx="http://schemas.microsoft.com/office/drawing/2014/chartex" xmlns:cx1="http://schemas.microsoft.com/office/drawing/2015/9/8/chartex" xmlns:mc="http://schemas.openxmlformats.org/markup-compatibility/2006" xmlns:o="urn:schemas-microsoft-com:office:office" xmlns:r="http://schemas.openxmlformats.org/officeDocument/2006/relationships" xmlns:m="http://schemas.openxmlformats.org/officeDocument/2006/math" xmlns:v="urn:schemas-microsoft-com:vml" xmlns:wp14="http://schemas.microsoft.com/office/word/2010/wordprocessingDrawing" xmlns:wp="http://schemas.openxmlformats.org/drawingml/2006/wordprocessingDrawing" xmlns:w10="urn:schemas-microsoft-com:office:word" xmlns:w="http://schemas.openxmlformats.org/wordprocessingml/2006/main" xmlns:w14="http://schemas.microsoft.com/office/word/2010/wordml" xmlns:w15="http://schemas.microsoft.com/office/word/2012/wordml" xmlns:w16se="http://schemas.microsoft.com/office/word/2015/wordml/symex" xmlns:wpg="http://schemas.microsoft.com/office/word/2010/wordprocessingGroup" xmlns:wpi="http://schemas.microsoft.com/office/word/2010/wordprocessingInk" xmlns:wne="http://schemas.microsoft.com/office/word/2006/wordml" xmlns:wps="http://schemas.microsoft.com/office/word/2010/wordprocessingShape" mc:Ignorable="w14 w15 w16se wp14">
   <w:p>
     <w:pPr>
       <w:pStyle w:val="Encabezado"/>
@@ -4236,7 +4244,7 @@
 </file>
 
 <file path=word/header2.xml><?xml version="1.0" encoding="utf-8"?>
-<w:hdr xmlns:wpc="http://schemas.microsoft.com/office/word/2010/wordprocessingCanvas" xmlns:cx="http://schemas.microsoft.com/office/drawing/2014/chartex" xmlns:mc="http://schemas.openxmlformats.org/markup-compatibility/2006" xmlns:o="urn:schemas-microsoft-com:office:office" xmlns:r="http://schemas.openxmlformats.org/officeDocument/2006/relationships" xmlns:m="http://schemas.openxmlformats.org/officeDocument/2006/math" xmlns:v="urn:schemas-microsoft-com:vml" xmlns:wp14="http://schemas.microsoft.com/office/word/2010/wordprocessingDrawing" xmlns:wp="http://schemas.openxmlformats.org/drawingml/2006/wordprocessingDrawing" xmlns:w10="urn:schemas-microsoft-com:office:word" xmlns:w="http://schemas.openxmlformats.org/wordprocessingml/2006/main" xmlns:w14="http://schemas.microsoft.com/office/word/2010/wordml" xmlns:w15="http://schemas.microsoft.com/office/word/2012/wordml" xmlns:w16se="http://schemas.microsoft.com/office/word/2015/wordml/symex" xmlns:wpg="http://schemas.microsoft.com/office/word/2010/wordprocessingGroup" xmlns:wpi="http://schemas.microsoft.com/office/word/2010/wordprocessingInk" xmlns:wne="http://schemas.microsoft.com/office/word/2006/wordml" xmlns:wps="http://schemas.microsoft.com/office/word/2010/wordprocessingShape" mc:Ignorable="w14 w15 w16se wp14">
+<w:hdr xmlns:wpc="http://schemas.microsoft.com/office/word/2010/wordprocessingCanvas" xmlns:cx="http://schemas.microsoft.com/office/drawing/2014/chartex" xmlns:cx1="http://schemas.microsoft.com/office/drawing/2015/9/8/chartex" xmlns:mc="http://schemas.openxmlformats.org/markup-compatibility/2006" xmlns:o="urn:schemas-microsoft-com:office:office" xmlns:r="http://schemas.openxmlformats.org/officeDocument/2006/relationships" xmlns:m="http://schemas.openxmlformats.org/officeDocument/2006/math" xmlns:v="urn:schemas-microsoft-com:vml" xmlns:wp14="http://schemas.microsoft.com/office/word/2010/wordprocessingDrawing" xmlns:wp="http://schemas.openxmlformats.org/drawingml/2006/wordprocessingDrawing" xmlns:w10="urn:schemas-microsoft-com:office:word" xmlns:w="http://schemas.openxmlformats.org/wordprocessingml/2006/main" xmlns:w14="http://schemas.microsoft.com/office/word/2010/wordml" xmlns:w15="http://schemas.microsoft.com/office/word/2012/wordml" xmlns:w16se="http://schemas.microsoft.com/office/word/2015/wordml/symex" xmlns:wpg="http://schemas.microsoft.com/office/word/2010/wordprocessingGroup" xmlns:wpi="http://schemas.microsoft.com/office/word/2010/wordprocessingInk" xmlns:wne="http://schemas.microsoft.com/office/word/2006/wordml" xmlns:wps="http://schemas.microsoft.com/office/word/2010/wordprocessingShape" mc:Ignorable="w14 w15 w16se wp14">
   <w:p>
     <w:pPr>
       <w:pStyle w:val="Encabezado"/>
@@ -4288,7 +4296,7 @@
 </file>
 
 <file path=word/header3.xml><?xml version="1.0" encoding="utf-8"?>
-<w:hdr xmlns:wpc="http://schemas.microsoft.com/office/word/2010/wordprocessingCanvas" xmlns:cx="http://schemas.microsoft.com/office/drawing/2014/chartex" xmlns:mc="http://schemas.openxmlformats.org/markup-compatibility/2006" xmlns:o="urn:schemas-microsoft-com:office:office" xmlns:r="http://schemas.openxmlformats.org/officeDocument/2006/relationships" xmlns:m="http://schemas.openxmlformats.org/officeDocument/2006/math" xmlns:v="urn:schemas-microsoft-com:vml" xmlns:wp14="http://schemas.microsoft.com/office/word/2010/wordprocessingDrawing" xmlns:wp="http://schemas.openxmlformats.org/drawingml/2006/wordprocessingDrawing" xmlns:w10="urn:schemas-microsoft-com:office:word" xmlns:w="http://schemas.openxmlformats.org/wordprocessingml/2006/main" xmlns:w14="http://schemas.microsoft.com/office/word/2010/wordml" xmlns:w15="http://schemas.microsoft.com/office/word/2012/wordml" xmlns:w16se="http://schemas.microsoft.com/office/word/2015/wordml/symex" xmlns:wpg="http://schemas.microsoft.com/office/word/2010/wordprocessingGroup" xmlns:wpi="http://schemas.microsoft.com/office/word/2010/wordprocessingInk" xmlns:wne="http://schemas.microsoft.com/office/word/2006/wordml" xmlns:wps="http://schemas.microsoft.com/office/word/2010/wordprocessingShape" mc:Ignorable="w14 w15 w16se wp14">
+<w:hdr xmlns:wpc="http://schemas.microsoft.com/office/word/2010/wordprocessingCanvas" xmlns:cx="http://schemas.microsoft.com/office/drawing/2014/chartex" xmlns:cx1="http://schemas.microsoft.com/office/drawing/2015/9/8/chartex" xmlns:mc="http://schemas.openxmlformats.org/markup-compatibility/2006" xmlns:o="urn:schemas-microsoft-com:office:office" xmlns:r="http://schemas.openxmlformats.org/officeDocument/2006/relationships" xmlns:m="http://schemas.openxmlformats.org/officeDocument/2006/math" xmlns:v="urn:schemas-microsoft-com:vml" xmlns:wp14="http://schemas.microsoft.com/office/word/2010/wordprocessingDrawing" xmlns:wp="http://schemas.openxmlformats.org/drawingml/2006/wordprocessingDrawing" xmlns:w10="urn:schemas-microsoft-com:office:word" xmlns:w="http://schemas.openxmlformats.org/wordprocessingml/2006/main" xmlns:w14="http://schemas.microsoft.com/office/word/2010/wordml" xmlns:w15="http://schemas.microsoft.com/office/word/2012/wordml" xmlns:w16se="http://schemas.microsoft.com/office/word/2015/wordml/symex" xmlns:wpg="http://schemas.microsoft.com/office/word/2010/wordprocessingGroup" xmlns:wpi="http://schemas.microsoft.com/office/word/2010/wordprocessingInk" xmlns:wne="http://schemas.microsoft.com/office/word/2006/wordml" xmlns:wps="http://schemas.microsoft.com/office/word/2010/wordprocessingShape" mc:Ignorable="w14 w15 w16se wp14">
   <w:p>
     <w:pPr>
       <w:pStyle w:val="Encabezado"/>
@@ -4298,7 +4306,7 @@
 </file>
 
 <file path=word/numbering.xml><?xml version="1.0" encoding="utf-8"?>
-<w:numbering xmlns:wpc="http://schemas.microsoft.com/office/word/2010/wordprocessingCanvas" xmlns:cx="http://schemas.microsoft.com/office/drawing/2014/chartex" xmlns:mc="http://schemas.openxmlformats.org/markup-compatibility/2006" xmlns:o="urn:schemas-microsoft-com:office:office" xmlns:r="http://schemas.openxmlformats.org/officeDocument/2006/relationships" xmlns:m="http://schemas.openxmlformats.org/officeDocument/2006/math" xmlns:v="urn:schemas-microsoft-com:vml" xmlns:wp14="http://schemas.microsoft.com/office/word/2010/wordprocessingDrawing" xmlns:wp="http://schemas.openxmlformats.org/drawingml/2006/wordprocessingDrawing" xmlns:w10="urn:schemas-microsoft-com:office:word" xmlns:w="http://schemas.openxmlformats.org/wordprocessingml/2006/main" xmlns:w14="http://schemas.microsoft.com/office/word/2010/wordml" xmlns:w15="http://schemas.microsoft.com/office/word/2012/wordml" xmlns:w16se="http://schemas.microsoft.com/office/word/2015/wordml/symex" xmlns:wpg="http://schemas.microsoft.com/office/word/2010/wordprocessingGroup" xmlns:wpi="http://schemas.microsoft.com/office/word/2010/wordprocessingInk" xmlns:wne="http://schemas.microsoft.com/office/word/2006/wordml" xmlns:wps="http://schemas.microsoft.com/office/word/2010/wordprocessingShape" mc:Ignorable="w14 w15 w16se wp14">
+<w:numbering xmlns:wpc="http://schemas.microsoft.com/office/word/2010/wordprocessingCanvas" xmlns:cx="http://schemas.microsoft.com/office/drawing/2014/chartex" xmlns:cx1="http://schemas.microsoft.com/office/drawing/2015/9/8/chartex" xmlns:mc="http://schemas.openxmlformats.org/markup-compatibility/2006" xmlns:o="urn:schemas-microsoft-com:office:office" xmlns:r="http://schemas.openxmlformats.org/officeDocument/2006/relationships" xmlns:m="http://schemas.openxmlformats.org/officeDocument/2006/math" xmlns:v="urn:schemas-microsoft-com:vml" xmlns:wp14="http://schemas.microsoft.com/office/word/2010/wordprocessingDrawing" xmlns:wp="http://schemas.openxmlformats.org/drawingml/2006/wordprocessingDrawing" xmlns:w10="urn:schemas-microsoft-com:office:word" xmlns:w="http://schemas.openxmlformats.org/wordprocessingml/2006/main" xmlns:w14="http://schemas.microsoft.com/office/word/2010/wordml" xmlns:w15="http://schemas.microsoft.com/office/word/2012/wordml" xmlns:w16se="http://schemas.microsoft.com/office/word/2015/wordml/symex" xmlns:wpg="http://schemas.microsoft.com/office/word/2010/wordprocessingGroup" xmlns:wpi="http://schemas.microsoft.com/office/word/2010/wordprocessingInk" xmlns:wne="http://schemas.microsoft.com/office/word/2006/wordml" xmlns:wps="http://schemas.microsoft.com/office/word/2010/wordprocessingShape" mc:Ignorable="w14 w15 w16se wp14">
   <w:abstractNum w:abstractNumId="0" w15:restartNumberingAfterBreak="0">
     <w:nsid w:val="04D3508F"/>
     <w:multiLevelType w:val="hybridMultilevel"/>

</xml_diff>